<commit_message>
falas do yudi final
</commit_message>
<xml_diff>
--- a/Apresentação/Pasta para colocar suas falas/Falas do Yudi.docx
+++ b/Apresentação/Pasta para colocar suas falas/Falas do Yudi.docx
@@ -25,64 +25,59 @@
         </w:tabs>
       </w:pPr>
       <w:r>
-        <w:t>Oi gente, tudo bem? U</w:t>
-      </w:r>
-      <w:r>
-        <w:t>ma b</w:t>
-      </w:r>
-      <w:r>
-        <w:t>oa tarde a todos, meu nome é Lucas Yudi</w:t>
-      </w:r>
-      <w:r>
-        <w:t>,</w:t>
-      </w:r>
-      <w:r>
-        <w:t xml:space="preserve"> e nós, como equipe, somos a Revoada.</w:t>
-      </w:r>
-      <w:r>
-        <w:t xml:space="preserve"> </w:t>
-      </w:r>
-    </w:p>
-    <w:p>
-      <w:pPr>
-        <w:tabs>
-          <w:tab w:val="left" w:pos="1305"/>
-        </w:tabs>
-      </w:pPr>
-      <w:r>
-        <w:t>Bom, a gente vai falar agora pra vocês um pouco sobre o projeto que a gente veio trabalhando junto pra desenvolver durante esse último semestre.</w:t>
-      </w:r>
-    </w:p>
-    <w:p>
-      <w:pPr>
-        <w:tabs>
-          <w:tab w:val="left" w:pos="1305"/>
-        </w:tabs>
-      </w:pPr>
-      <w:r>
-        <w:t xml:space="preserve">E </w:t>
-      </w:r>
-      <w:r>
-        <w:t xml:space="preserve">a proposta </w:t>
-      </w:r>
-      <w:r>
-        <w:t xml:space="preserve">que nos foi entregue, </w:t>
-      </w:r>
-      <w:r>
-        <w:t>é</w:t>
-      </w:r>
-      <w:r>
-        <w:t xml:space="preserve"> a de</w:t>
-      </w:r>
-      <w:r>
-        <w:t xml:space="preserve"> coletar dados de temperatura e umidade através de</w:t>
-      </w:r>
-      <w:r>
-        <w:t>sse carinha aqui,</w:t>
-      </w:r>
-      <w:r>
-        <w:t xml:space="preserve"> uma placa Arduino, e exibi-los em um sistema web.</w:t>
-      </w:r>
+        <w:t>Boa tarde a todos, meu nome é Lucas Yudi, e nós, como uma equipe, somos a Revoada.</w:t>
+      </w:r>
+    </w:p>
+    <w:p>
+      <w:pPr>
+        <w:tabs>
+          <w:tab w:val="left" w:pos="1305"/>
+        </w:tabs>
+      </w:pPr>
+      <w:r>
+        <w:t xml:space="preserve">Durante esse último semestre, </w:t>
+      </w:r>
+      <w:proofErr w:type="spellStart"/>
+      <w:r>
+        <w:t>nos</w:t>
+      </w:r>
+      <w:proofErr w:type="spellEnd"/>
+      <w:r>
+        <w:t xml:space="preserve"> viemos trabalhando em conjunto pra desenvolver uma proposta que </w:t>
+      </w:r>
+      <w:proofErr w:type="gramStart"/>
+      <w:r>
+        <w:t>nós foi</w:t>
+      </w:r>
+      <w:proofErr w:type="gramEnd"/>
+      <w:r>
+        <w:t xml:space="preserve"> entregue. E qual foi essa proposta? A de desenvolver um sistema que coletasse, através de um sensor, dados de temperatura e umidade, para então exibi-los em um sistema web.</w:t>
+      </w:r>
+    </w:p>
+    <w:p>
+      <w:pPr>
+        <w:tabs>
+          <w:tab w:val="left" w:pos="1305"/>
+        </w:tabs>
+      </w:pPr>
+      <w:r>
+        <w:t xml:space="preserve">Com essa premissa bem definida, nos iniciamos </w:t>
+      </w:r>
+      <w:proofErr w:type="spellStart"/>
+      <w:r>
+        <w:t>entao</w:t>
+      </w:r>
+      <w:proofErr w:type="spellEnd"/>
+      <w:r>
+        <w:t xml:space="preserve"> a idealização do nosso projeto.</w:t>
+      </w:r>
+    </w:p>
+    <w:p>
+      <w:pPr>
+        <w:tabs>
+          <w:tab w:val="left" w:pos="1305"/>
+        </w:tabs>
+      </w:pPr>
     </w:p>
     <w:p>
       <w:pPr>
@@ -93,9 +88,6 @@
           <w:b/>
         </w:rPr>
       </w:pPr>
-      <w:r>
-        <w:t xml:space="preserve"> </w:t>
-      </w:r>
       <w:r>
         <w:rPr>
           <w:b/>
@@ -110,20 +102,31 @@
         </w:tabs>
       </w:pPr>
       <w:r>
-        <w:t>Bom, vamos falar um pouco então sobre como foi o percurso do nosso projeto.</w:t>
-      </w:r>
-    </w:p>
-    <w:p>
-      <w:pPr>
-        <w:tabs>
-          <w:tab w:val="left" w:pos="1305"/>
-        </w:tabs>
-      </w:pPr>
-      <w:r>
-        <w:t>Após escolhermos</w:t>
-      </w:r>
-      <w:bookmarkStart w:id="0" w:name="_GoBack"/>
-      <w:bookmarkEnd w:id="0"/>
+        <w:t xml:space="preserve">Seguindo as </w:t>
+      </w:r>
+      <w:proofErr w:type="spellStart"/>
+      <w:r>
+        <w:t>orientaçoes</w:t>
+      </w:r>
+      <w:proofErr w:type="spellEnd"/>
+      <w:r>
+        <w:t xml:space="preserve"> dos nossos professores, nós discutimos e tivemos então bem definidos tópicos como o objetivo, o escopo, contexto que estamos inseridos, premissas, restrições, e com isso, pudemos realizar o levantamento de requisitos. Dessa forma, conseguimos especificar as funcionalidades que </w:t>
+      </w:r>
+      <w:proofErr w:type="spellStart"/>
+      <w:r>
+        <w:t>planejavamos</w:t>
+      </w:r>
+      <w:proofErr w:type="spellEnd"/>
+      <w:r>
+        <w:t xml:space="preserve"> atingir com nosso projeto, e a estrutura que precisávamos pra comportar o nosso sistema.</w:t>
+      </w:r>
+    </w:p>
+    <w:p>
+      <w:pPr>
+        <w:tabs>
+          <w:tab w:val="left" w:pos="1305"/>
+        </w:tabs>
+      </w:pPr>
     </w:p>
     <w:p>
       <w:pPr>
@@ -148,7 +151,27 @@
         </w:tabs>
       </w:pPr>
       <w:r>
-        <w:t xml:space="preserve">Nós adotamos como metodologia para o nosso projeto, a metodologia ágil, ou seja, tivemos todo um planejamento baseado em sprints, em um </w:t>
+        <w:t>E então para o desenvolvimento do nosso projeto, e todos os processos envolvidos, nós adotamos a metodologia ágil.</w:t>
+      </w:r>
+    </w:p>
+    <w:p>
+      <w:pPr>
+        <w:tabs>
+          <w:tab w:val="left" w:pos="1305"/>
+        </w:tabs>
+      </w:pPr>
+      <w:r>
+        <w:t>As práticas da metodologia nos ajudaram bastante, pois ajudou a gente a ir alinhando as nossas entregas de acordo com o feedback que a gente recebia dos professores.</w:t>
+      </w:r>
+    </w:p>
+    <w:p>
+      <w:pPr>
+        <w:tabs>
+          <w:tab w:val="left" w:pos="1305"/>
+        </w:tabs>
+      </w:pPr>
+      <w:r>
+        <w:t xml:space="preserve">Nós então desenvolvemos um </w:t>
       </w:r>
       <w:proofErr w:type="spellStart"/>
       <w:r>
@@ -156,6 +179,12 @@
       </w:r>
       <w:proofErr w:type="spellEnd"/>
       <w:r>
+        <w:t xml:space="preserve"> backlog e um Sprint</w:t>
+      </w:r>
+      <w:r>
+        <w:t>s</w:t>
+      </w:r>
+      <w:r>
         <w:t xml:space="preserve"> backlog.</w:t>
       </w:r>
     </w:p>
@@ -166,31 +195,446 @@
         </w:tabs>
       </w:pPr>
       <w:r>
-        <w:t xml:space="preserve">A divisão de tarefas também foi realizada baseada nos métodos ágeis. Essa, é a nossa </w:t>
-      </w:r>
-      <w:proofErr w:type="gramStart"/>
-      <w:r>
-        <w:t>equipe,  o</w:t>
-      </w:r>
-      <w:proofErr w:type="gramEnd"/>
-      <w:r>
-        <w:t xml:space="preserve"> Lucas Yudi... </w:t>
-      </w:r>
-    </w:p>
-    <w:p>
-      <w:pPr>
+        <w:t xml:space="preserve">As funções da nossa equipe também foram definidas de acordo com a metodologia </w:t>
+      </w:r>
+      <w:r>
+        <w:t>ágil.</w:t>
+      </w:r>
+    </w:p>
+    <w:p>
+      <w:pPr>
+        <w:tabs>
+          <w:tab w:val="left" w:pos="1305"/>
+        </w:tabs>
+      </w:pPr>
+      <w:r>
+        <w:t xml:space="preserve">Eu, como </w:t>
+      </w:r>
+      <w:proofErr w:type="spellStart"/>
+      <w:r>
+        <w:t>product</w:t>
+      </w:r>
+      <w:proofErr w:type="spellEnd"/>
+      <w:r>
+        <w:t xml:space="preserve"> </w:t>
+      </w:r>
+      <w:proofErr w:type="spellStart"/>
+      <w:r>
+        <w:t>owner</w:t>
+      </w:r>
+      <w:proofErr w:type="spellEnd"/>
+      <w:r>
+        <w:t xml:space="preserve"> fiquei responsável pelo planejamento do projeto, e o Rodolfo, como Scrum Master, com a liderança de desenvolvimento.</w:t>
+      </w:r>
+    </w:p>
+    <w:p>
+      <w:pPr>
+        <w:tabs>
+          <w:tab w:val="left" w:pos="1305"/>
+        </w:tabs>
+      </w:pPr>
+      <w:r>
+        <w:t>Bom, pra questionar os resultados, a gente pode olhar os nossos requisitos, que são como uma lista de objetivos. Será que atingimos eles?</w:t>
+      </w:r>
+    </w:p>
+    <w:p>
+      <w:pPr>
+        <w:tabs>
+          <w:tab w:val="left" w:pos="1305"/>
+        </w:tabs>
         <w:rPr>
           <w:b/>
         </w:rPr>
       </w:pPr>
       <w:r>
+        <w:t xml:space="preserve">A gente não conseguiu realizar </w:t>
+      </w:r>
+      <w:proofErr w:type="spellStart"/>
+      <w:r>
+        <w:t>tooodas</w:t>
+      </w:r>
+      <w:proofErr w:type="spellEnd"/>
+      <w:r>
+        <w:t xml:space="preserve"> as nossas ideias, afinal ideia </w:t>
+      </w:r>
+      <w:proofErr w:type="spellStart"/>
+      <w:r>
+        <w:t>nao</w:t>
+      </w:r>
+      <w:proofErr w:type="spellEnd"/>
+      <w:r>
+        <w:t xml:space="preserve"> foi o que faltou, mas baseado nos requisitos, felizmente a gente teve um ótimo desempenho</w:t>
+      </w:r>
+      <w:r>
+        <w:t>, conseguimos realizar todos.</w:t>
+      </w:r>
+    </w:p>
+    <w:p>
+      <w:pPr>
+        <w:tabs>
+          <w:tab w:val="left" w:pos="1305"/>
+        </w:tabs>
         <w:rPr>
           <w:b/>
         </w:rPr>
-        <w:tab/>
-      </w:r>
-    </w:p>
-    <w:p/>
+      </w:pPr>
+    </w:p>
+    <w:p>
+      <w:pPr>
+        <w:tabs>
+          <w:tab w:val="left" w:pos="1305"/>
+        </w:tabs>
+        <w:rPr>
+          <w:b/>
+        </w:rPr>
+      </w:pPr>
+      <w:r>
+        <w:rPr>
+          <w:b/>
+        </w:rPr>
+        <w:t>DEMONSTRAÇÃO</w:t>
+      </w:r>
+    </w:p>
+    <w:p>
+      <w:pPr>
+        <w:tabs>
+          <w:tab w:val="left" w:pos="1305"/>
+        </w:tabs>
+      </w:pPr>
+      <w:r>
+        <w:t xml:space="preserve">Agora nós vamos realizar uma demonstração do </w:t>
+      </w:r>
+      <w:proofErr w:type="spellStart"/>
+      <w:r>
+        <w:t>InSensor</w:t>
+      </w:r>
+      <w:proofErr w:type="spellEnd"/>
+      <w:r>
+        <w:t xml:space="preserve">, e pedimos que acessem a aplicação com os seus celulares através deste endereço. Porém, pra evitar qualquer lentidão no sistema, que poderia atrasar a apresentação, nós pedimos que os alunos </w:t>
+      </w:r>
+      <w:proofErr w:type="spellStart"/>
+      <w:r>
+        <w:t>nao</w:t>
+      </w:r>
+      <w:proofErr w:type="spellEnd"/>
+      <w:r>
+        <w:t xml:space="preserve"> acessem, apenas a banca.</w:t>
+      </w:r>
+    </w:p>
+    <w:p>
+      <w:pPr>
+        <w:tabs>
+          <w:tab w:val="left" w:pos="1305"/>
+        </w:tabs>
+      </w:pPr>
+      <w:r>
+        <w:t xml:space="preserve">Este aqui então, é o nosso site institucional, nele tem algumas </w:t>
+      </w:r>
+      <w:proofErr w:type="gramStart"/>
+      <w:r>
+        <w:t>informações  sobre</w:t>
+      </w:r>
+      <w:proofErr w:type="gramEnd"/>
+      <w:r>
+        <w:t xml:space="preserve"> o serviço, tem essas fotos aqui desse </w:t>
+      </w:r>
+      <w:proofErr w:type="spellStart"/>
+      <w:r>
+        <w:t>pesoal</w:t>
+      </w:r>
+      <w:proofErr w:type="spellEnd"/>
+      <w:r>
+        <w:t xml:space="preserve"> bem bonito, que é a nossa equipe, e muito importante, uma ferramenta de suporte pro cliente entrar em contato com a </w:t>
+      </w:r>
+      <w:proofErr w:type="spellStart"/>
+      <w:r>
+        <w:t>gnt</w:t>
+      </w:r>
+      <w:proofErr w:type="spellEnd"/>
+      <w:r>
+        <w:t>.</w:t>
+      </w:r>
+    </w:p>
+    <w:p>
+      <w:pPr>
+        <w:tabs>
+          <w:tab w:val="left" w:pos="1305"/>
+        </w:tabs>
+      </w:pPr>
+      <w:r>
+        <w:lastRenderedPageBreak/>
+        <w:t>Agora então vamos fazer login, com uma conta que seria de administrador.</w:t>
+      </w:r>
+    </w:p>
+    <w:p>
+      <w:pPr>
+        <w:tabs>
+          <w:tab w:val="left" w:pos="1305"/>
+        </w:tabs>
+      </w:pPr>
+      <w:r>
+        <w:t xml:space="preserve">Aqui dentro, nós temos a home do sistema. Nela são listadas algumas informações básicas sobre cada incubadora e os </w:t>
+      </w:r>
+      <w:proofErr w:type="spellStart"/>
+      <w:r>
+        <w:t>recem-nascidos</w:t>
+      </w:r>
+      <w:proofErr w:type="spellEnd"/>
+      <w:r>
+        <w:t xml:space="preserve"> internados.</w:t>
+      </w:r>
+    </w:p>
+    <w:p>
+      <w:pPr>
+        <w:tabs>
+          <w:tab w:val="left" w:pos="1305"/>
+        </w:tabs>
+      </w:pPr>
+      <w:r>
+        <w:t xml:space="preserve">Neste botão no canto da tela, nós realizamos o cadastro de novas incubadoras, </w:t>
+      </w:r>
+      <w:proofErr w:type="spellStart"/>
+      <w:r>
+        <w:t>voces</w:t>
+      </w:r>
+      <w:proofErr w:type="spellEnd"/>
+      <w:r>
+        <w:t xml:space="preserve"> podem clicar </w:t>
+      </w:r>
+      <w:proofErr w:type="spellStart"/>
+      <w:r>
+        <w:t>tambem</w:t>
+      </w:r>
+      <w:proofErr w:type="spellEnd"/>
+      <w:r>
+        <w:t xml:space="preserve"> e cadastrar algumas, é bem rápido.</w:t>
+      </w:r>
+    </w:p>
+    <w:p>
+      <w:pPr>
+        <w:tabs>
+          <w:tab w:val="left" w:pos="1305"/>
+        </w:tabs>
+      </w:pPr>
+      <w:r>
+        <w:t xml:space="preserve">Aqui colocamos uma descrição, que seria por exemplo "Segundo andar, sala 4", e definimos configurações de temperatura e umidade mínimas e máximas, que são importantes pro sistema de alerta, afinal se o bebê começar a fritar lá dentro, pelo menos a </w:t>
+      </w:r>
+      <w:proofErr w:type="spellStart"/>
+      <w:r>
+        <w:t>gnt</w:t>
+      </w:r>
+      <w:proofErr w:type="spellEnd"/>
+      <w:r>
+        <w:t xml:space="preserve"> tem que avisar né.</w:t>
+      </w:r>
+    </w:p>
+    <w:p>
+      <w:pPr>
+        <w:tabs>
+          <w:tab w:val="left" w:pos="1305"/>
+        </w:tabs>
+      </w:pPr>
+      <w:r>
+        <w:t xml:space="preserve">Bom, com as incubadoras cadastradas, nós podemos internar os </w:t>
+      </w:r>
+      <w:proofErr w:type="spellStart"/>
+      <w:r>
+        <w:t>recem-nascidos</w:t>
+      </w:r>
+      <w:proofErr w:type="spellEnd"/>
+      <w:r>
+        <w:t xml:space="preserve">. Aqui, a gente preenche o </w:t>
+      </w:r>
+      <w:proofErr w:type="spellStart"/>
+      <w:r>
+        <w:t>formulario</w:t>
+      </w:r>
+      <w:proofErr w:type="spellEnd"/>
+      <w:r>
+        <w:t xml:space="preserve"> e ao clicar neste </w:t>
+      </w:r>
+      <w:proofErr w:type="spellStart"/>
+      <w:r>
+        <w:t>botao</w:t>
+      </w:r>
+      <w:proofErr w:type="spellEnd"/>
+      <w:r>
+        <w:t xml:space="preserve">, </w:t>
+      </w:r>
+      <w:proofErr w:type="spellStart"/>
+      <w:r>
+        <w:t>sao</w:t>
+      </w:r>
+      <w:proofErr w:type="spellEnd"/>
+      <w:r>
+        <w:t xml:space="preserve"> listadas as </w:t>
+      </w:r>
+      <w:proofErr w:type="spellStart"/>
+      <w:r>
+        <w:t>indubadoras</w:t>
+      </w:r>
+      <w:proofErr w:type="spellEnd"/>
+      <w:r>
+        <w:t xml:space="preserve"> vazias, pra que a </w:t>
+      </w:r>
+      <w:proofErr w:type="spellStart"/>
+      <w:r>
+        <w:t>gnt</w:t>
+      </w:r>
+      <w:proofErr w:type="spellEnd"/>
+      <w:r>
+        <w:t xml:space="preserve"> possa escolher uma pra internar o bebê.</w:t>
+      </w:r>
+    </w:p>
+    <w:p>
+      <w:pPr>
+        <w:tabs>
+          <w:tab w:val="left" w:pos="1305"/>
+        </w:tabs>
+      </w:pPr>
+      <w:r>
+        <w:t>E pronto, o bebe foi internado.</w:t>
+      </w:r>
+    </w:p>
+    <w:p>
+      <w:pPr>
+        <w:tabs>
+          <w:tab w:val="left" w:pos="1305"/>
+        </w:tabs>
+      </w:pPr>
+    </w:p>
+    <w:p>
+      <w:pPr>
+        <w:tabs>
+          <w:tab w:val="left" w:pos="1305"/>
+        </w:tabs>
+        <w:rPr>
+          <w:b/>
+        </w:rPr>
+      </w:pPr>
+      <w:r>
+        <w:rPr>
+          <w:b/>
+        </w:rPr>
+        <w:t>FINAL</w:t>
+      </w:r>
+    </w:p>
+    <w:p>
+      <w:pPr>
+        <w:tabs>
+          <w:tab w:val="left" w:pos="1305"/>
+        </w:tabs>
+      </w:pPr>
+      <w:r>
+        <w:t xml:space="preserve">Realmente tudo isso que eles falaram, assim, é algo muito verdadeiro. É incrível, tudo que a gente aprende só no primeiro semestre nessa </w:t>
+      </w:r>
+      <w:proofErr w:type="spellStart"/>
+      <w:r>
+        <w:t>faduldade</w:t>
+      </w:r>
+      <w:proofErr w:type="spellEnd"/>
+      <w:r>
+        <w:t xml:space="preserve">. Afinal, foram 6 meses de faculdade, e cerca de 4 meses de projeto, que passaram tão rápido, mas que quando a </w:t>
+      </w:r>
+      <w:proofErr w:type="spellStart"/>
+      <w:r>
+        <w:t>gnt</w:t>
+      </w:r>
+      <w:proofErr w:type="spellEnd"/>
+      <w:r>
+        <w:t xml:space="preserve"> para pra pensar, nos mexemos com tanta coisa.</w:t>
+      </w:r>
+    </w:p>
+    <w:p>
+      <w:pPr>
+        <w:tabs>
+          <w:tab w:val="left" w:pos="1305"/>
+        </w:tabs>
+      </w:pPr>
+      <w:r>
+        <w:t xml:space="preserve">É incrível perceber </w:t>
+      </w:r>
+      <w:proofErr w:type="spellStart"/>
+      <w:r>
+        <w:t>tambem</w:t>
+      </w:r>
+      <w:proofErr w:type="spellEnd"/>
+      <w:r>
+        <w:t xml:space="preserve">, a naturalidade com que q gente manuseia as ferramentas, que </w:t>
+      </w:r>
+      <w:proofErr w:type="spellStart"/>
+      <w:r>
+        <w:t>ate</w:t>
+      </w:r>
+      <w:proofErr w:type="spellEnd"/>
+      <w:r>
+        <w:t xml:space="preserve"> o </w:t>
+      </w:r>
+      <w:proofErr w:type="spellStart"/>
+      <w:r>
+        <w:t>inicio</w:t>
+      </w:r>
+      <w:proofErr w:type="spellEnd"/>
+      <w:r>
+        <w:t xml:space="preserve"> do semestre, a </w:t>
+      </w:r>
+      <w:proofErr w:type="spellStart"/>
+      <w:r>
+        <w:t>gnt</w:t>
+      </w:r>
+      <w:proofErr w:type="spellEnd"/>
+      <w:r>
+        <w:t xml:space="preserve"> nunca havia utilizado.</w:t>
+      </w:r>
+    </w:p>
+    <w:p>
+      <w:pPr>
+        <w:tabs>
+          <w:tab w:val="left" w:pos="1305"/>
+        </w:tabs>
+      </w:pPr>
+      <w:r>
+        <w:t xml:space="preserve">Mas muito mais do que os aspectos técnicos, as experiências em grupo, </w:t>
+      </w:r>
+      <w:proofErr w:type="spellStart"/>
+      <w:r>
+        <w:t>sao</w:t>
+      </w:r>
+      <w:proofErr w:type="spellEnd"/>
+      <w:r>
+        <w:t xml:space="preserve"> o que fazem toda a diferença. Cada falha, cada imprevisto, tudo isso contribuindo para nossa evolução.</w:t>
+      </w:r>
+    </w:p>
+    <w:p>
+      <w:pPr>
+        <w:tabs>
+          <w:tab w:val="left" w:pos="1305"/>
+        </w:tabs>
+      </w:pPr>
+      <w:r>
+        <w:t xml:space="preserve">Então, quando eu digo que nosso projeto foi um sucesso, </w:t>
+      </w:r>
+      <w:proofErr w:type="spellStart"/>
+      <w:r>
+        <w:t>nao</w:t>
+      </w:r>
+      <w:proofErr w:type="spellEnd"/>
+      <w:r>
+        <w:t xml:space="preserve"> é simplesmente porque a gente atingiu todos os nossos requisitos funcionais, mas principalmente por tudo que a gente aprendeu, afinal, esse que é o nosso verdadeiro objetivo aqui na faculdade.</w:t>
+      </w:r>
+    </w:p>
+    <w:p>
+      <w:pPr>
+        <w:tabs>
+          <w:tab w:val="left" w:pos="1305"/>
+        </w:tabs>
+      </w:pPr>
+      <w:bookmarkStart w:id="0" w:name="_GoBack"/>
+      <w:bookmarkEnd w:id="0"/>
+      <w:r>
+        <w:t>Obrigado.</w:t>
+      </w:r>
+    </w:p>
     <w:sectPr>
       <w:pgSz w:w="11906" w:h="16838"/>
       <w:pgMar w:top="1417" w:right="1701" w:bottom="1417" w:left="1701" w:header="708" w:footer="708" w:gutter="0"/>

</xml_diff>

<commit_message>
slide metodologia agil e fala yudi
</commit_message>
<xml_diff>
--- a/Apresentação/Pasta para colocar suas falas/Falas do Yudi.docx
+++ b/Apresentação/Pasta para colocar suas falas/Falas do Yudi.docx
@@ -161,476 +161,493 @@
         </w:tabs>
       </w:pPr>
       <w:r>
-        <w:t>As práticas da metodologia nos ajudaram bastante, pois ajudou a gente a ir alinhando as nossas entregas de acordo com o feedback que a gente recebia dos professores.</w:t>
-      </w:r>
-    </w:p>
-    <w:p>
-      <w:pPr>
-        <w:tabs>
-          <w:tab w:val="left" w:pos="1305"/>
-        </w:tabs>
-      </w:pPr>
-      <w:r>
-        <w:t xml:space="preserve">Nós então desenvolvemos um </w:t>
-      </w:r>
-      <w:proofErr w:type="spellStart"/>
-      <w:r>
-        <w:t>product</w:t>
-      </w:r>
-      <w:proofErr w:type="spellEnd"/>
-      <w:r>
-        <w:t xml:space="preserve"> backlog e um Sprint</w:t>
-      </w:r>
-      <w:r>
-        <w:t>s</w:t>
-      </w:r>
-      <w:r>
-        <w:t xml:space="preserve"> backlog.</w:t>
-      </w:r>
-    </w:p>
-    <w:p>
-      <w:pPr>
-        <w:tabs>
-          <w:tab w:val="left" w:pos="1305"/>
-        </w:tabs>
-      </w:pPr>
-      <w:r>
-        <w:t xml:space="preserve">As funções da nossa equipe também foram definidas de acordo com a metodologia </w:t>
-      </w:r>
-      <w:r>
-        <w:t>ágil.</w:t>
-      </w:r>
-    </w:p>
-    <w:p>
-      <w:pPr>
-        <w:tabs>
-          <w:tab w:val="left" w:pos="1305"/>
-        </w:tabs>
-      </w:pPr>
-      <w:r>
-        <w:t xml:space="preserve">Eu, como </w:t>
-      </w:r>
-      <w:proofErr w:type="spellStart"/>
-      <w:r>
-        <w:t>product</w:t>
-      </w:r>
-      <w:proofErr w:type="spellEnd"/>
-      <w:r>
-        <w:t xml:space="preserve"> </w:t>
-      </w:r>
-      <w:proofErr w:type="spellStart"/>
-      <w:r>
-        <w:t>owner</w:t>
-      </w:r>
-      <w:proofErr w:type="spellEnd"/>
-      <w:r>
-        <w:t xml:space="preserve"> fiquei responsável pelo planejamento do projeto, e o Rodolfo, como Scrum Master, com a liderança de desenvolvimento.</w:t>
-      </w:r>
-    </w:p>
-    <w:p>
-      <w:pPr>
-        <w:tabs>
-          <w:tab w:val="left" w:pos="1305"/>
-        </w:tabs>
-      </w:pPr>
-      <w:r>
-        <w:t>Bom, pra questionar os resultados, a gente pode olhar os nossos requisitos, que são como uma lista de objetivos. Será que atingimos eles?</w:t>
-      </w:r>
-    </w:p>
-    <w:p>
-      <w:pPr>
-        <w:tabs>
-          <w:tab w:val="left" w:pos="1305"/>
-        </w:tabs>
-        <w:rPr>
-          <w:b/>
-        </w:rPr>
-      </w:pPr>
-      <w:r>
-        <w:t xml:space="preserve">A gente não conseguiu realizar </w:t>
-      </w:r>
-      <w:proofErr w:type="spellStart"/>
-      <w:r>
-        <w:t>tooodas</w:t>
-      </w:r>
-      <w:proofErr w:type="spellEnd"/>
-      <w:r>
-        <w:t xml:space="preserve"> as nossas ideias, afinal ideia </w:t>
-      </w:r>
-      <w:proofErr w:type="spellStart"/>
-      <w:r>
-        <w:t>nao</w:t>
-      </w:r>
-      <w:proofErr w:type="spellEnd"/>
-      <w:r>
-        <w:t xml:space="preserve"> foi o que faltou, mas baseado nos requisitos, felizmente a gente teve um ótimo desempenho</w:t>
-      </w:r>
-      <w:r>
-        <w:t>, conseguimos realizar todos.</w:t>
-      </w:r>
-    </w:p>
-    <w:p>
-      <w:pPr>
-        <w:tabs>
-          <w:tab w:val="left" w:pos="1305"/>
-        </w:tabs>
-        <w:rPr>
-          <w:b/>
-        </w:rPr>
-      </w:pPr>
-    </w:p>
-    <w:p>
-      <w:pPr>
-        <w:tabs>
-          <w:tab w:val="left" w:pos="1305"/>
-        </w:tabs>
-        <w:rPr>
-          <w:b/>
-        </w:rPr>
-      </w:pPr>
-      <w:r>
-        <w:rPr>
-          <w:b/>
-        </w:rPr>
-        <w:t>DEMONSTRAÇÃO</w:t>
-      </w:r>
-    </w:p>
-    <w:p>
-      <w:pPr>
-        <w:tabs>
-          <w:tab w:val="left" w:pos="1305"/>
-        </w:tabs>
-      </w:pPr>
-      <w:r>
-        <w:t xml:space="preserve">Agora nós vamos realizar uma demonstração do </w:t>
-      </w:r>
-      <w:proofErr w:type="spellStart"/>
-      <w:r>
-        <w:t>InSensor</w:t>
-      </w:r>
-      <w:proofErr w:type="spellEnd"/>
-      <w:r>
-        <w:t xml:space="preserve">, e pedimos que acessem a aplicação com os seus celulares através deste endereço. Porém, pra evitar qualquer lentidão no sistema, que poderia atrasar a apresentação, nós pedimos que os alunos </w:t>
-      </w:r>
-      <w:proofErr w:type="spellStart"/>
-      <w:r>
-        <w:t>nao</w:t>
-      </w:r>
-      <w:proofErr w:type="spellEnd"/>
-      <w:r>
-        <w:t xml:space="preserve"> acessem, apenas a banca.</w:t>
-      </w:r>
-    </w:p>
-    <w:p>
-      <w:pPr>
-        <w:tabs>
-          <w:tab w:val="left" w:pos="1305"/>
-        </w:tabs>
-      </w:pPr>
-      <w:r>
-        <w:t xml:space="preserve">Este aqui então, é o nosso site institucional, nele tem algumas </w:t>
-      </w:r>
-      <w:proofErr w:type="gramStart"/>
-      <w:r>
-        <w:t>informações  sobre</w:t>
-      </w:r>
-      <w:proofErr w:type="gramEnd"/>
-      <w:r>
-        <w:t xml:space="preserve"> o serviço, tem essas fotos aqui desse </w:t>
-      </w:r>
-      <w:proofErr w:type="spellStart"/>
-      <w:r>
-        <w:t>pesoal</w:t>
-      </w:r>
-      <w:proofErr w:type="spellEnd"/>
-      <w:r>
-        <w:t xml:space="preserve"> bem bonito, que é a nossa equipe, e muito importante, uma ferramenta de suporte pro cliente entrar em contato com a </w:t>
-      </w:r>
-      <w:proofErr w:type="spellStart"/>
-      <w:r>
-        <w:t>gnt</w:t>
-      </w:r>
-      <w:proofErr w:type="spellEnd"/>
-      <w:r>
-        <w:t>.</w:t>
-      </w:r>
-    </w:p>
-    <w:p>
-      <w:pPr>
-        <w:tabs>
-          <w:tab w:val="left" w:pos="1305"/>
-        </w:tabs>
-      </w:pPr>
-      <w:r>
-        <w:lastRenderedPageBreak/>
-        <w:t>Agora então vamos fazer login, com uma conta que seria de administrador.</w:t>
-      </w:r>
-    </w:p>
-    <w:p>
-      <w:pPr>
-        <w:tabs>
-          <w:tab w:val="left" w:pos="1305"/>
-        </w:tabs>
-      </w:pPr>
-      <w:r>
-        <w:t xml:space="preserve">Aqui dentro, nós temos a home do sistema. Nela são listadas algumas informações básicas sobre cada incubadora e os </w:t>
-      </w:r>
-      <w:proofErr w:type="spellStart"/>
-      <w:r>
-        <w:t>recem-nascidos</w:t>
-      </w:r>
-      <w:proofErr w:type="spellEnd"/>
-      <w:r>
-        <w:t xml:space="preserve"> internados.</w:t>
-      </w:r>
-    </w:p>
-    <w:p>
-      <w:pPr>
-        <w:tabs>
-          <w:tab w:val="left" w:pos="1305"/>
-        </w:tabs>
-      </w:pPr>
-      <w:r>
-        <w:t xml:space="preserve">Neste botão no canto da tela, nós realizamos o cadastro de novas incubadoras, </w:t>
-      </w:r>
-      <w:proofErr w:type="spellStart"/>
-      <w:r>
-        <w:t>voces</w:t>
-      </w:r>
-      <w:proofErr w:type="spellEnd"/>
-      <w:r>
-        <w:t xml:space="preserve"> podem clicar </w:t>
-      </w:r>
-      <w:proofErr w:type="spellStart"/>
-      <w:r>
-        <w:t>tambem</w:t>
-      </w:r>
-      <w:proofErr w:type="spellEnd"/>
-      <w:r>
-        <w:t xml:space="preserve"> e cadastrar algumas, é bem rápido.</w:t>
-      </w:r>
-    </w:p>
-    <w:p>
-      <w:pPr>
-        <w:tabs>
-          <w:tab w:val="left" w:pos="1305"/>
-        </w:tabs>
-      </w:pPr>
-      <w:r>
-        <w:t xml:space="preserve">Aqui colocamos uma descrição, que seria por exemplo "Segundo andar, sala 4", e definimos configurações de temperatura e umidade mínimas e máximas, que são importantes pro sistema de alerta, afinal se o bebê começar a fritar lá dentro, pelo menos a </w:t>
-      </w:r>
-      <w:proofErr w:type="spellStart"/>
-      <w:r>
-        <w:t>gnt</w:t>
-      </w:r>
-      <w:proofErr w:type="spellEnd"/>
-      <w:r>
-        <w:t xml:space="preserve"> tem que avisar né.</w:t>
-      </w:r>
-    </w:p>
-    <w:p>
-      <w:pPr>
-        <w:tabs>
-          <w:tab w:val="left" w:pos="1305"/>
-        </w:tabs>
-      </w:pPr>
-      <w:r>
-        <w:t xml:space="preserve">Bom, com as incubadoras cadastradas, nós podemos internar os </w:t>
-      </w:r>
-      <w:proofErr w:type="spellStart"/>
-      <w:r>
-        <w:t>recem-nascidos</w:t>
-      </w:r>
-      <w:proofErr w:type="spellEnd"/>
-      <w:r>
-        <w:t xml:space="preserve">. Aqui, a gente preenche o </w:t>
-      </w:r>
-      <w:proofErr w:type="spellStart"/>
-      <w:r>
-        <w:t>formulario</w:t>
-      </w:r>
-      <w:proofErr w:type="spellEnd"/>
-      <w:r>
-        <w:t xml:space="preserve"> e ao clicar neste </w:t>
-      </w:r>
-      <w:proofErr w:type="spellStart"/>
-      <w:r>
-        <w:t>botao</w:t>
-      </w:r>
-      <w:proofErr w:type="spellEnd"/>
-      <w:r>
-        <w:t xml:space="preserve">, </w:t>
-      </w:r>
-      <w:proofErr w:type="spellStart"/>
-      <w:r>
-        <w:t>sao</w:t>
-      </w:r>
-      <w:proofErr w:type="spellEnd"/>
-      <w:r>
-        <w:t xml:space="preserve"> listadas as </w:t>
-      </w:r>
-      <w:proofErr w:type="spellStart"/>
-      <w:r>
-        <w:t>indubadoras</w:t>
-      </w:r>
-      <w:proofErr w:type="spellEnd"/>
-      <w:r>
-        <w:t xml:space="preserve"> vazias, pra que a </w:t>
-      </w:r>
-      <w:proofErr w:type="spellStart"/>
-      <w:r>
-        <w:t>gnt</w:t>
-      </w:r>
-      <w:proofErr w:type="spellEnd"/>
-      <w:r>
-        <w:t xml:space="preserve"> possa escolher uma pra internar o bebê.</w:t>
-      </w:r>
-    </w:p>
-    <w:p>
-      <w:pPr>
-        <w:tabs>
-          <w:tab w:val="left" w:pos="1305"/>
-        </w:tabs>
-      </w:pPr>
-      <w:r>
-        <w:t>E pronto, o bebe foi internado.</w:t>
-      </w:r>
-    </w:p>
-    <w:p>
-      <w:pPr>
-        <w:tabs>
-          <w:tab w:val="left" w:pos="1305"/>
-        </w:tabs>
-      </w:pPr>
-    </w:p>
-    <w:p>
-      <w:pPr>
-        <w:tabs>
-          <w:tab w:val="left" w:pos="1305"/>
-        </w:tabs>
-        <w:rPr>
-          <w:b/>
-        </w:rPr>
-      </w:pPr>
-      <w:r>
-        <w:rPr>
-          <w:b/>
-        </w:rPr>
-        <w:t>FINAL</w:t>
-      </w:r>
-    </w:p>
-    <w:p>
-      <w:pPr>
-        <w:tabs>
-          <w:tab w:val="left" w:pos="1305"/>
-        </w:tabs>
-      </w:pPr>
-      <w:r>
-        <w:t xml:space="preserve">Realmente tudo isso que eles falaram, assim, é algo muito verdadeiro. É incrível, tudo que a gente aprende só no primeiro semestre nessa </w:t>
-      </w:r>
-      <w:proofErr w:type="spellStart"/>
-      <w:r>
-        <w:t>faduldade</w:t>
-      </w:r>
-      <w:proofErr w:type="spellEnd"/>
-      <w:r>
-        <w:t xml:space="preserve">. Afinal, foram 6 meses de faculdade, e cerca de 4 meses de projeto, que passaram tão rápido, mas que quando a </w:t>
-      </w:r>
-      <w:proofErr w:type="spellStart"/>
-      <w:r>
-        <w:t>gnt</w:t>
-      </w:r>
-      <w:proofErr w:type="spellEnd"/>
-      <w:r>
-        <w:t xml:space="preserve"> para pra pensar, nos mexemos com tanta coisa.</w:t>
-      </w:r>
-    </w:p>
-    <w:p>
-      <w:pPr>
-        <w:tabs>
-          <w:tab w:val="left" w:pos="1305"/>
-        </w:tabs>
-      </w:pPr>
-      <w:r>
-        <w:t xml:space="preserve">É incrível perceber </w:t>
-      </w:r>
-      <w:proofErr w:type="spellStart"/>
-      <w:r>
-        <w:t>tambem</w:t>
-      </w:r>
-      <w:proofErr w:type="spellEnd"/>
-      <w:r>
-        <w:t xml:space="preserve">, a naturalidade com que q gente manuseia as ferramentas, que </w:t>
-      </w:r>
-      <w:proofErr w:type="spellStart"/>
-      <w:r>
-        <w:t>ate</w:t>
-      </w:r>
-      <w:proofErr w:type="spellEnd"/>
-      <w:r>
-        <w:t xml:space="preserve"> o </w:t>
-      </w:r>
-      <w:proofErr w:type="spellStart"/>
-      <w:r>
-        <w:t>inicio</w:t>
-      </w:r>
-      <w:proofErr w:type="spellEnd"/>
-      <w:r>
-        <w:t xml:space="preserve"> do semestre, a </w:t>
-      </w:r>
-      <w:proofErr w:type="spellStart"/>
-      <w:r>
-        <w:t>gnt</w:t>
-      </w:r>
-      <w:proofErr w:type="spellEnd"/>
-      <w:r>
-        <w:t xml:space="preserve"> nunca havia utilizado.</w:t>
-      </w:r>
-    </w:p>
-    <w:p>
-      <w:pPr>
-        <w:tabs>
-          <w:tab w:val="left" w:pos="1305"/>
-        </w:tabs>
-      </w:pPr>
-      <w:r>
-        <w:t xml:space="preserve">Mas muito mais do que os aspectos técnicos, as experiências em grupo, </w:t>
-      </w:r>
-      <w:proofErr w:type="spellStart"/>
-      <w:r>
-        <w:t>sao</w:t>
-      </w:r>
-      <w:proofErr w:type="spellEnd"/>
-      <w:r>
-        <w:t xml:space="preserve"> o que fazem toda a diferença. Cada falha, cada imprevisto, tudo isso contribuindo para nossa evolução.</w:t>
-      </w:r>
-    </w:p>
-    <w:p>
-      <w:pPr>
-        <w:tabs>
-          <w:tab w:val="left" w:pos="1305"/>
-        </w:tabs>
-      </w:pPr>
-      <w:r>
-        <w:t xml:space="preserve">Então, quando eu digo que nosso projeto foi um sucesso, </w:t>
-      </w:r>
-      <w:proofErr w:type="spellStart"/>
-      <w:r>
-        <w:t>nao</w:t>
-      </w:r>
-      <w:proofErr w:type="spellEnd"/>
-      <w:r>
-        <w:t xml:space="preserve"> é simplesmente porque a gente atingiu todos os nossos requisitos funcionais, mas principalmente por tudo que a gente aprendeu, afinal, esse que é o nosso verdadeiro objetivo aqui na faculdade.</w:t>
-      </w:r>
-    </w:p>
-    <w:p>
-      <w:pPr>
-        <w:tabs>
-          <w:tab w:val="left" w:pos="1305"/>
-        </w:tabs>
-      </w:pPr>
+        <w:t xml:space="preserve">Dessa forma, nós pudemos usufruir de diversos de seus benefícios, por exemplo, </w:t>
+      </w:r>
+      <w:r>
+        <w:t>nós pudemos, através do feedback dos professores, ir alinhando o nosso produto da melhor maneira possível.</w:t>
+      </w:r>
       <w:bookmarkStart w:id="0" w:name="_GoBack"/>
       <w:bookmarkEnd w:id="0"/>
+    </w:p>
+    <w:p>
+      <w:pPr>
+        <w:tabs>
+          <w:tab w:val="left" w:pos="1305"/>
+        </w:tabs>
+      </w:pPr>
+      <w:r>
+        <w:t xml:space="preserve">Nós então desenvolvemos um </w:t>
+      </w:r>
+      <w:proofErr w:type="spellStart"/>
+      <w:r>
+        <w:t>product</w:t>
+      </w:r>
+      <w:proofErr w:type="spellEnd"/>
+      <w:r>
+        <w:t xml:space="preserve"> backlog e um Sprints backlog.</w:t>
+      </w:r>
+    </w:p>
+    <w:p>
+      <w:pPr>
+        <w:tabs>
+          <w:tab w:val="left" w:pos="1305"/>
+        </w:tabs>
+      </w:pPr>
+      <w:r>
+        <w:t>As funções da nossa equipe também foram definidas de acordo com a metodologia ágil.</w:t>
+      </w:r>
+    </w:p>
+    <w:p>
+      <w:pPr>
+        <w:tabs>
+          <w:tab w:val="left" w:pos="1305"/>
+        </w:tabs>
+      </w:pPr>
+      <w:r>
+        <w:t xml:space="preserve">Eu, como </w:t>
+      </w:r>
+      <w:proofErr w:type="spellStart"/>
+      <w:r>
+        <w:t>product</w:t>
+      </w:r>
+      <w:proofErr w:type="spellEnd"/>
+      <w:r>
+        <w:t xml:space="preserve"> </w:t>
+      </w:r>
+      <w:proofErr w:type="spellStart"/>
+      <w:r>
+        <w:t>owner</w:t>
+      </w:r>
+      <w:proofErr w:type="spellEnd"/>
+      <w:r>
+        <w:t xml:space="preserve"> fiquei responsável pelo planejamento do projeto, e o Rodolfo, como Scrum Master, com a liderança de desenvolvimento.</w:t>
+      </w:r>
+    </w:p>
+    <w:p>
+      <w:pPr>
+        <w:tabs>
+          <w:tab w:val="left" w:pos="1305"/>
+        </w:tabs>
+      </w:pPr>
+    </w:p>
+    <w:p>
+      <w:pPr>
+        <w:tabs>
+          <w:tab w:val="left" w:pos="1305"/>
+        </w:tabs>
+        <w:rPr>
+          <w:b/>
+        </w:rPr>
+      </w:pPr>
+      <w:r>
+        <w:rPr>
+          <w:b/>
+        </w:rPr>
+        <w:t>DEMONSTRAÇÃO</w:t>
+      </w:r>
+    </w:p>
+    <w:p>
+      <w:pPr>
+        <w:tabs>
+          <w:tab w:val="left" w:pos="1305"/>
+        </w:tabs>
+      </w:pPr>
+      <w:r>
+        <w:t xml:space="preserve">Agora nós vamos realizar uma demonstração do </w:t>
+      </w:r>
+      <w:proofErr w:type="spellStart"/>
+      <w:r>
+        <w:t>InSensor</w:t>
+      </w:r>
+      <w:proofErr w:type="spellEnd"/>
+      <w:r>
+        <w:t xml:space="preserve">, e pedimos que acessem a aplicação com os seus celulares através deste endereço. Porém, pra evitar qualquer lentidão no sistema, que poderia atrasar a apresentação, nós pedimos que os alunos </w:t>
+      </w:r>
+      <w:proofErr w:type="spellStart"/>
+      <w:r>
+        <w:t>nao</w:t>
+      </w:r>
+      <w:proofErr w:type="spellEnd"/>
+      <w:r>
+        <w:t xml:space="preserve"> acessem, apenas a banca.</w:t>
+      </w:r>
+    </w:p>
+    <w:p>
+      <w:pPr>
+        <w:tabs>
+          <w:tab w:val="left" w:pos="1305"/>
+        </w:tabs>
+      </w:pPr>
+      <w:r>
+        <w:t xml:space="preserve">Este aqui então, é o nosso site institucional, nele tem algumas </w:t>
+      </w:r>
+      <w:proofErr w:type="gramStart"/>
+      <w:r>
+        <w:t>informações  sobre</w:t>
+      </w:r>
+      <w:proofErr w:type="gramEnd"/>
+      <w:r>
+        <w:t xml:space="preserve"> o serviço, tem essas fotos aqui desse </w:t>
+      </w:r>
+      <w:proofErr w:type="spellStart"/>
+      <w:r>
+        <w:t>pesoal</w:t>
+      </w:r>
+      <w:proofErr w:type="spellEnd"/>
+      <w:r>
+        <w:t xml:space="preserve"> bem bonito, que é a nossa equipe, e muito importante, uma ferramenta de suporte pro cliente entrar em contato com a </w:t>
+      </w:r>
+      <w:proofErr w:type="spellStart"/>
+      <w:r>
+        <w:t>gnt</w:t>
+      </w:r>
+      <w:proofErr w:type="spellEnd"/>
+      <w:r>
+        <w:t>.</w:t>
+      </w:r>
+    </w:p>
+    <w:p>
+      <w:pPr>
+        <w:tabs>
+          <w:tab w:val="left" w:pos="1305"/>
+        </w:tabs>
+      </w:pPr>
+      <w:r>
+        <w:t>Agora então vamos fazer login, com uma conta que seria de administrador.</w:t>
+      </w:r>
+    </w:p>
+    <w:p>
+      <w:pPr>
+        <w:tabs>
+          <w:tab w:val="left" w:pos="1305"/>
+        </w:tabs>
+      </w:pPr>
+      <w:r>
+        <w:t xml:space="preserve">Aqui dentro, nós temos a home do sistema. Nela são listadas algumas informações básicas sobre cada incubadora e os </w:t>
+      </w:r>
+      <w:proofErr w:type="spellStart"/>
+      <w:r>
+        <w:t>recem-nascidos</w:t>
+      </w:r>
+      <w:proofErr w:type="spellEnd"/>
+      <w:r>
+        <w:t xml:space="preserve"> internados.</w:t>
+      </w:r>
+    </w:p>
+    <w:p>
+      <w:pPr>
+        <w:tabs>
+          <w:tab w:val="left" w:pos="1305"/>
+        </w:tabs>
+      </w:pPr>
+      <w:r>
+        <w:lastRenderedPageBreak/>
+        <w:t xml:space="preserve">Neste botão no canto da tela, nós realizamos o cadastro de novas incubadoras, </w:t>
+      </w:r>
+      <w:proofErr w:type="spellStart"/>
+      <w:r>
+        <w:t>voces</w:t>
+      </w:r>
+      <w:proofErr w:type="spellEnd"/>
+      <w:r>
+        <w:t xml:space="preserve"> podem clicar </w:t>
+      </w:r>
+      <w:proofErr w:type="spellStart"/>
+      <w:r>
+        <w:t>tambem</w:t>
+      </w:r>
+      <w:proofErr w:type="spellEnd"/>
+      <w:r>
+        <w:t xml:space="preserve"> e cadastrar algumas, é bem rápido.</w:t>
+      </w:r>
+    </w:p>
+    <w:p>
+      <w:pPr>
+        <w:tabs>
+          <w:tab w:val="left" w:pos="1305"/>
+        </w:tabs>
+      </w:pPr>
+      <w:r>
+        <w:t xml:space="preserve">Aqui colocamos uma descrição, que seria por exemplo "Segundo andar, sala 4", e definimos configurações de temperatura e umidade mínimas e máximas, que são importantes pro sistema de alerta, afinal se o bebê começar a fritar lá dentro, pelo menos a </w:t>
+      </w:r>
+      <w:proofErr w:type="spellStart"/>
+      <w:r>
+        <w:t>gnt</w:t>
+      </w:r>
+      <w:proofErr w:type="spellEnd"/>
+      <w:r>
+        <w:t xml:space="preserve"> tem que avisar né.</w:t>
+      </w:r>
+    </w:p>
+    <w:p>
+      <w:pPr>
+        <w:tabs>
+          <w:tab w:val="left" w:pos="1305"/>
+        </w:tabs>
+      </w:pPr>
+      <w:r>
+        <w:t xml:space="preserve">Bom, com as incubadoras cadastradas, nós podemos internar os </w:t>
+      </w:r>
+      <w:proofErr w:type="spellStart"/>
+      <w:r>
+        <w:t>recem-nascidos</w:t>
+      </w:r>
+      <w:proofErr w:type="spellEnd"/>
+      <w:r>
+        <w:t xml:space="preserve">. Aqui, a gente preenche o </w:t>
+      </w:r>
+      <w:proofErr w:type="spellStart"/>
+      <w:r>
+        <w:t>formulario</w:t>
+      </w:r>
+      <w:proofErr w:type="spellEnd"/>
+      <w:r>
+        <w:t xml:space="preserve"> e ao clicar neste </w:t>
+      </w:r>
+      <w:proofErr w:type="spellStart"/>
+      <w:r>
+        <w:t>botao</w:t>
+      </w:r>
+      <w:proofErr w:type="spellEnd"/>
+      <w:r>
+        <w:t xml:space="preserve">, </w:t>
+      </w:r>
+      <w:proofErr w:type="spellStart"/>
+      <w:r>
+        <w:t>sao</w:t>
+      </w:r>
+      <w:proofErr w:type="spellEnd"/>
+      <w:r>
+        <w:t xml:space="preserve"> listadas as </w:t>
+      </w:r>
+      <w:proofErr w:type="spellStart"/>
+      <w:r>
+        <w:t>indubadoras</w:t>
+      </w:r>
+      <w:proofErr w:type="spellEnd"/>
+      <w:r>
+        <w:t xml:space="preserve"> vazias, pra que a </w:t>
+      </w:r>
+      <w:proofErr w:type="spellStart"/>
+      <w:r>
+        <w:t>gnt</w:t>
+      </w:r>
+      <w:proofErr w:type="spellEnd"/>
+      <w:r>
+        <w:t xml:space="preserve"> possa escolher uma pra internar o bebê.</w:t>
+      </w:r>
+    </w:p>
+    <w:p>
+      <w:pPr>
+        <w:tabs>
+          <w:tab w:val="left" w:pos="1305"/>
+        </w:tabs>
+      </w:pPr>
+      <w:r>
+        <w:t>E pronto, o bebe foi internado.</w:t>
+      </w:r>
+    </w:p>
+    <w:p>
+      <w:pPr>
+        <w:tabs>
+          <w:tab w:val="left" w:pos="1305"/>
+        </w:tabs>
+        <w:rPr>
+          <w:b/>
+        </w:rPr>
+      </w:pPr>
+    </w:p>
+    <w:p>
+      <w:pPr>
+        <w:tabs>
+          <w:tab w:val="left" w:pos="1305"/>
+        </w:tabs>
+        <w:rPr>
+          <w:b/>
+        </w:rPr>
+      </w:pPr>
+      <w:r>
+        <w:rPr>
+          <w:b/>
+        </w:rPr>
+        <w:t>RESULTADOS</w:t>
+      </w:r>
+    </w:p>
+    <w:p>
+      <w:pPr>
+        <w:tabs>
+          <w:tab w:val="left" w:pos="1305"/>
+        </w:tabs>
+      </w:pPr>
+      <w:r>
+        <w:t>Bom, pra questionar os resultados, a gente pode olhar os nossos requisitos, que são como uma lista de objetivos. Será que atingimos eles?</w:t>
+      </w:r>
+    </w:p>
+    <w:p>
+      <w:pPr>
+        <w:tabs>
+          <w:tab w:val="left" w:pos="1305"/>
+        </w:tabs>
+        <w:rPr>
+          <w:b/>
+        </w:rPr>
+      </w:pPr>
+      <w:r>
+        <w:t xml:space="preserve">A gente não conseguiu realizar </w:t>
+      </w:r>
+      <w:proofErr w:type="spellStart"/>
+      <w:r>
+        <w:t>tooodas</w:t>
+      </w:r>
+      <w:proofErr w:type="spellEnd"/>
+      <w:r>
+        <w:t xml:space="preserve"> as nossas ideias, afinal ideia </w:t>
+      </w:r>
+      <w:proofErr w:type="spellStart"/>
+      <w:r>
+        <w:t>nao</w:t>
+      </w:r>
+      <w:proofErr w:type="spellEnd"/>
+      <w:r>
+        <w:t xml:space="preserve"> foi o que faltou, mas baseado nos requisitos, felizmente a gente teve um ótimo desempenho, conseguimos realizar todos.</w:t>
+      </w:r>
+    </w:p>
+    <w:p>
+      <w:pPr>
+        <w:tabs>
+          <w:tab w:val="left" w:pos="1305"/>
+        </w:tabs>
+        <w:rPr>
+          <w:b/>
+        </w:rPr>
+      </w:pPr>
+    </w:p>
+    <w:p>
+      <w:pPr>
+        <w:tabs>
+          <w:tab w:val="left" w:pos="1305"/>
+        </w:tabs>
+        <w:rPr>
+          <w:b/>
+        </w:rPr>
+      </w:pPr>
+      <w:r>
+        <w:rPr>
+          <w:b/>
+        </w:rPr>
+        <w:t>FINAL</w:t>
+      </w:r>
+    </w:p>
+    <w:p>
+      <w:pPr>
+        <w:tabs>
+          <w:tab w:val="left" w:pos="1305"/>
+        </w:tabs>
+      </w:pPr>
+      <w:r>
+        <w:t xml:space="preserve">Realmente tudo isso que eles falaram, assim, é algo muito verdadeiro. É incrível, tudo que a gente aprende só no primeiro semestre nessa </w:t>
+      </w:r>
+      <w:proofErr w:type="spellStart"/>
+      <w:r>
+        <w:t>faduldade</w:t>
+      </w:r>
+      <w:proofErr w:type="spellEnd"/>
+      <w:r>
+        <w:t xml:space="preserve">. Afinal, foram 6 meses de faculdade, e cerca de 4 meses de projeto, que passaram tão rápido, mas que quando a </w:t>
+      </w:r>
+      <w:proofErr w:type="spellStart"/>
+      <w:r>
+        <w:t>gnt</w:t>
+      </w:r>
+      <w:proofErr w:type="spellEnd"/>
+      <w:r>
+        <w:t xml:space="preserve"> para pra pensar, nos mexemos com tanta coisa.</w:t>
+      </w:r>
+    </w:p>
+    <w:p>
+      <w:pPr>
+        <w:tabs>
+          <w:tab w:val="left" w:pos="1305"/>
+        </w:tabs>
+      </w:pPr>
+      <w:r>
+        <w:t xml:space="preserve">É incrível perceber </w:t>
+      </w:r>
+      <w:proofErr w:type="spellStart"/>
+      <w:r>
+        <w:t>tambem</w:t>
+      </w:r>
+      <w:proofErr w:type="spellEnd"/>
+      <w:r>
+        <w:t xml:space="preserve">, a naturalidade com que q gente manuseia as ferramentas, que </w:t>
+      </w:r>
+      <w:proofErr w:type="spellStart"/>
+      <w:r>
+        <w:t>ate</w:t>
+      </w:r>
+      <w:proofErr w:type="spellEnd"/>
+      <w:r>
+        <w:t xml:space="preserve"> o </w:t>
+      </w:r>
+      <w:proofErr w:type="spellStart"/>
+      <w:r>
+        <w:t>inicio</w:t>
+      </w:r>
+      <w:proofErr w:type="spellEnd"/>
+      <w:r>
+        <w:t xml:space="preserve"> do semestre, a </w:t>
+      </w:r>
+      <w:proofErr w:type="spellStart"/>
+      <w:r>
+        <w:t>gnt</w:t>
+      </w:r>
+      <w:proofErr w:type="spellEnd"/>
+      <w:r>
+        <w:t xml:space="preserve"> nunca havia utilizado.</w:t>
+      </w:r>
+    </w:p>
+    <w:p>
+      <w:pPr>
+        <w:tabs>
+          <w:tab w:val="left" w:pos="1305"/>
+        </w:tabs>
+      </w:pPr>
+      <w:r>
+        <w:t xml:space="preserve">Mas muito mais do que os aspectos técnicos, as experiências em grupo, </w:t>
+      </w:r>
+      <w:proofErr w:type="spellStart"/>
+      <w:r>
+        <w:t>sao</w:t>
+      </w:r>
+      <w:proofErr w:type="spellEnd"/>
+      <w:r>
+        <w:t xml:space="preserve"> o que fazem toda a diferença. Cada falha, cada imprevisto, tudo isso contribuindo para nossa evolução.</w:t>
+      </w:r>
+    </w:p>
+    <w:p>
+      <w:pPr>
+        <w:tabs>
+          <w:tab w:val="left" w:pos="1305"/>
+        </w:tabs>
+      </w:pPr>
+      <w:r>
+        <w:t xml:space="preserve">Então, quando eu digo que nosso projeto foi um sucesso, </w:t>
+      </w:r>
+      <w:proofErr w:type="spellStart"/>
+      <w:r>
+        <w:t>nao</w:t>
+      </w:r>
+      <w:proofErr w:type="spellEnd"/>
+      <w:r>
+        <w:t xml:space="preserve"> é simplesmente porque a gente atingiu todos os nossos requisitos funcionais, mas principalmente por tudo que a gente aprendeu, afinal, esse que é o nosso verdadeiro objetivo aqui na faculdade.</w:t>
+      </w:r>
+    </w:p>
+    <w:p>
+      <w:pPr>
+        <w:tabs>
+          <w:tab w:val="left" w:pos="1305"/>
+        </w:tabs>
+      </w:pPr>
       <w:r>
         <w:t>Obrigado.</w:t>
       </w:r>

</xml_diff>

<commit_message>
apre, falas yudi, tabelas coloridas na modelagem
</commit_message>
<xml_diff>
--- a/Apresentação/Pasta para colocar suas falas/Falas do Yudi.docx
+++ b/Apresentação/Pasta para colocar suas falas/Falas do Yudi.docx
@@ -166,62 +166,259 @@
       <w:r>
         <w:t>nós pudemos, através do feedback dos professores, ir alinhando o nosso produto da melhor maneira possível.</w:t>
       </w:r>
+    </w:p>
+    <w:p>
+      <w:pPr>
+        <w:tabs>
+          <w:tab w:val="left" w:pos="1305"/>
+        </w:tabs>
+      </w:pPr>
+      <w:r>
+        <w:t xml:space="preserve">Nós então desenvolvemos um </w:t>
+      </w:r>
+      <w:proofErr w:type="spellStart"/>
+      <w:r>
+        <w:t>product</w:t>
+      </w:r>
+      <w:proofErr w:type="spellEnd"/>
+      <w:r>
+        <w:t xml:space="preserve"> backlog e um Sprints backlog.</w:t>
+      </w:r>
+    </w:p>
+    <w:p>
+      <w:pPr>
+        <w:tabs>
+          <w:tab w:val="left" w:pos="1305"/>
+        </w:tabs>
+        <w:rPr>
+          <w:b/>
+        </w:rPr>
+      </w:pPr>
+    </w:p>
+    <w:p>
+      <w:pPr>
+        <w:tabs>
+          <w:tab w:val="left" w:pos="1305"/>
+        </w:tabs>
+        <w:rPr>
+          <w:b/>
+        </w:rPr>
+      </w:pPr>
+      <w:r>
+        <w:rPr>
+          <w:b/>
+        </w:rPr>
+        <w:t>EQUIPE</w:t>
+      </w:r>
+    </w:p>
+    <w:p>
+      <w:pPr>
+        <w:tabs>
+          <w:tab w:val="left" w:pos="1305"/>
+        </w:tabs>
+      </w:pPr>
+      <w:r>
+        <w:t>As funções da nossa equipe também foram definidas de acordo com a metodologia ágil.</w:t>
+      </w:r>
+    </w:p>
+    <w:p>
+      <w:pPr>
+        <w:tabs>
+          <w:tab w:val="left" w:pos="1305"/>
+        </w:tabs>
+      </w:pPr>
+      <w:r>
+        <w:t xml:space="preserve">Eu, como </w:t>
+      </w:r>
+      <w:proofErr w:type="spellStart"/>
+      <w:r>
+        <w:t>product</w:t>
+      </w:r>
+      <w:proofErr w:type="spellEnd"/>
+      <w:r>
+        <w:t xml:space="preserve"> </w:t>
+      </w:r>
+      <w:proofErr w:type="spellStart"/>
+      <w:r>
+        <w:t>owner</w:t>
+      </w:r>
+      <w:proofErr w:type="spellEnd"/>
+      <w:r>
+        <w:t xml:space="preserve"> fiquei responsável pelo planejamento do projeto</w:t>
+      </w:r>
+      <w:r>
+        <w:t>, além do front-</w:t>
+      </w:r>
+      <w:proofErr w:type="spellStart"/>
+      <w:r>
+        <w:t>end</w:t>
+      </w:r>
+      <w:proofErr w:type="spellEnd"/>
+      <w:r>
+        <w:t>, o Rodolfo, como Scrum Master, com a liderança de desenvolvimento</w:t>
+      </w:r>
+      <w:r>
+        <w:t xml:space="preserve"> </w:t>
+      </w:r>
+      <w:proofErr w:type="spellStart"/>
+      <w:r>
+        <w:t>back</w:t>
+      </w:r>
+      <w:proofErr w:type="spellEnd"/>
+      <w:r>
+        <w:t>-end</w:t>
+      </w:r>
+      <w:r>
+        <w:t>.</w:t>
+      </w:r>
+      <w:r>
+        <w:t xml:space="preserve"> E o Lucas e o Matheus, como </w:t>
+      </w:r>
+      <w:proofErr w:type="spellStart"/>
+      <w:r>
+        <w:t>dev</w:t>
+      </w:r>
+      <w:proofErr w:type="spellEnd"/>
+      <w:r>
+        <w:t xml:space="preserve"> </w:t>
+      </w:r>
+      <w:proofErr w:type="spellStart"/>
+      <w:r>
+        <w:t>team</w:t>
+      </w:r>
+      <w:proofErr w:type="spellEnd"/>
+      <w:r>
+        <w:t>, auxiliaram e realizaram diversas partes do desenvolvimento.</w:t>
+      </w:r>
+    </w:p>
+    <w:p>
+      <w:pPr>
+        <w:tabs>
+          <w:tab w:val="left" w:pos="1305"/>
+        </w:tabs>
+      </w:pPr>
+    </w:p>
+    <w:p>
+      <w:pPr>
+        <w:tabs>
+          <w:tab w:val="left" w:pos="1305"/>
+        </w:tabs>
+        <w:rPr>
+          <w:b/>
+        </w:rPr>
+      </w:pPr>
+      <w:r>
+        <w:rPr>
+          <w:b/>
+        </w:rPr>
+        <w:t>FERRAMENTA DE GESTÃO</w:t>
+      </w:r>
+    </w:p>
+    <w:p>
+      <w:pPr>
+        <w:tabs>
+          <w:tab w:val="left" w:pos="1305"/>
+        </w:tabs>
+      </w:pPr>
+      <w:r>
+        <w:t xml:space="preserve">Como ferramenta de gestão, nós utilizamos o </w:t>
+      </w:r>
+      <w:proofErr w:type="spellStart"/>
+      <w:r>
+        <w:t>trello</w:t>
+      </w:r>
+      <w:proofErr w:type="spellEnd"/>
+      <w:r>
+        <w:t>.</w:t>
+      </w:r>
+    </w:p>
+    <w:p>
+      <w:pPr>
+        <w:tabs>
+          <w:tab w:val="left" w:pos="1305"/>
+        </w:tabs>
+      </w:pPr>
+      <w:r>
+        <w:t>Ele com certeza foi muito útil para o andamento do projeto.</w:t>
+      </w:r>
+    </w:p>
+    <w:p>
+      <w:pPr>
+        <w:tabs>
+          <w:tab w:val="left" w:pos="1305"/>
+          <w:tab w:val="left" w:pos="3150"/>
+        </w:tabs>
+      </w:pPr>
+      <w:r>
+        <w:t xml:space="preserve">Através do </w:t>
+      </w:r>
+      <w:proofErr w:type="spellStart"/>
+      <w:r>
+        <w:t>trello</w:t>
+      </w:r>
+      <w:proofErr w:type="spellEnd"/>
+      <w:r>
+        <w:t xml:space="preserve">, nós pudemos organizar diversas coisas, como </w:t>
+      </w:r>
+      <w:r>
+        <w:t>dividir os sprints em listas, definir responsáveis por cada tarefa e definir prazos para cada atividade.</w:t>
+      </w:r>
+    </w:p>
+    <w:p>
+      <w:pPr>
+        <w:tabs>
+          <w:tab w:val="left" w:pos="1305"/>
+        </w:tabs>
+      </w:pPr>
+    </w:p>
+    <w:p>
+      <w:pPr>
+        <w:tabs>
+          <w:tab w:val="left" w:pos="1305"/>
+        </w:tabs>
+      </w:pPr>
+    </w:p>
+    <w:p>
+      <w:pPr>
+        <w:tabs>
+          <w:tab w:val="left" w:pos="1305"/>
+        </w:tabs>
+        <w:rPr>
+          <w:b/>
+        </w:rPr>
+      </w:pPr>
+      <w:r>
+        <w:rPr>
+          <w:b/>
+        </w:rPr>
+        <w:lastRenderedPageBreak/>
+        <w:t>RISCOS</w:t>
+      </w:r>
+    </w:p>
+    <w:p>
+      <w:pPr>
+        <w:tabs>
+          <w:tab w:val="left" w:pos="1305"/>
+        </w:tabs>
+      </w:pPr>
+      <w:r>
+        <w:t>Nós também realizamos todo um levantamento dos riscos do projeto, para minimizar os problemas que poderíamos ter durante o percurso.</w:t>
+      </w:r>
+    </w:p>
+    <w:p>
+      <w:pPr>
+        <w:tabs>
+          <w:tab w:val="left" w:pos="1305"/>
+        </w:tabs>
+      </w:pPr>
+      <w:r>
+        <w:t>E bom, na verdade, um dos riscos que nós indicamos como pouco provável, aconteceu. Nós perdemos um membro do grupo no meio do semestre. Porém, felizmente, assim como diz aqui, o conhecimento estava nivelado, o que fez com que a saída dele não tivesse um grande impacto.</w:t>
+      </w:r>
       <w:bookmarkStart w:id="0" w:name="_GoBack"/>
       <w:bookmarkEnd w:id="0"/>
-    </w:p>
-    <w:p>
-      <w:pPr>
-        <w:tabs>
-          <w:tab w:val="left" w:pos="1305"/>
-        </w:tabs>
-      </w:pPr>
-      <w:r>
-        <w:t xml:space="preserve">Nós então desenvolvemos um </w:t>
-      </w:r>
-      <w:proofErr w:type="spellStart"/>
-      <w:r>
-        <w:t>product</w:t>
-      </w:r>
-      <w:proofErr w:type="spellEnd"/>
-      <w:r>
-        <w:t xml:space="preserve"> backlog e um Sprints backlog.</w:t>
-      </w:r>
-    </w:p>
-    <w:p>
-      <w:pPr>
-        <w:tabs>
-          <w:tab w:val="left" w:pos="1305"/>
-        </w:tabs>
-      </w:pPr>
-      <w:r>
-        <w:t>As funções da nossa equipe também foram definidas de acordo com a metodologia ágil.</w:t>
-      </w:r>
-    </w:p>
-    <w:p>
-      <w:pPr>
-        <w:tabs>
-          <w:tab w:val="left" w:pos="1305"/>
-        </w:tabs>
-      </w:pPr>
-      <w:r>
-        <w:t xml:space="preserve">Eu, como </w:t>
-      </w:r>
-      <w:proofErr w:type="spellStart"/>
-      <w:r>
-        <w:t>product</w:t>
-      </w:r>
-      <w:proofErr w:type="spellEnd"/>
       <w:r>
         <w:t xml:space="preserve"> </w:t>
       </w:r>
-      <w:proofErr w:type="spellStart"/>
-      <w:r>
-        <w:t>owner</w:t>
-      </w:r>
-      <w:proofErr w:type="spellEnd"/>
-      <w:r>
-        <w:t xml:space="preserve"> fiquei responsável pelo planejamento do projeto, e o Rodolfo, como Scrum Master, com a liderança de desenvolvimento.</w:t>
-      </w:r>
     </w:p>
     <w:p>
       <w:pPr>
@@ -341,210 +538,210 @@
         </w:tabs>
       </w:pPr>
       <w:r>
+        <w:t xml:space="preserve">Neste botão no canto da tela, nós realizamos o cadastro de novas incubadoras, </w:t>
+      </w:r>
+      <w:proofErr w:type="spellStart"/>
+      <w:r>
+        <w:t>voces</w:t>
+      </w:r>
+      <w:proofErr w:type="spellEnd"/>
+      <w:r>
+        <w:t xml:space="preserve"> podem clicar </w:t>
+      </w:r>
+      <w:proofErr w:type="spellStart"/>
+      <w:r>
+        <w:t>tambem</w:t>
+      </w:r>
+      <w:proofErr w:type="spellEnd"/>
+      <w:r>
+        <w:t xml:space="preserve"> e cadastrar algumas, é bem rápido.</w:t>
+      </w:r>
+    </w:p>
+    <w:p>
+      <w:pPr>
+        <w:tabs>
+          <w:tab w:val="left" w:pos="1305"/>
+        </w:tabs>
+      </w:pPr>
+      <w:r>
+        <w:t xml:space="preserve">Aqui colocamos uma descrição, que seria por exemplo "Segundo andar, sala 4", e definimos configurações de temperatura e umidade mínimas e máximas, que são importantes pro sistema de alerta, afinal se o bebê começar a fritar lá dentro, pelo menos a </w:t>
+      </w:r>
+      <w:proofErr w:type="spellStart"/>
+      <w:r>
+        <w:t>gnt</w:t>
+      </w:r>
+      <w:proofErr w:type="spellEnd"/>
+      <w:r>
+        <w:t xml:space="preserve"> tem que avisar né.</w:t>
+      </w:r>
+    </w:p>
+    <w:p>
+      <w:pPr>
+        <w:tabs>
+          <w:tab w:val="left" w:pos="1305"/>
+        </w:tabs>
+      </w:pPr>
+      <w:r>
+        <w:t xml:space="preserve">Bom, com as incubadoras cadastradas, nós podemos internar os </w:t>
+      </w:r>
+      <w:proofErr w:type="spellStart"/>
+      <w:r>
+        <w:t>recem-nascidos</w:t>
+      </w:r>
+      <w:proofErr w:type="spellEnd"/>
+      <w:r>
+        <w:t xml:space="preserve">. Aqui, a gente preenche o </w:t>
+      </w:r>
+      <w:proofErr w:type="spellStart"/>
+      <w:r>
+        <w:t>formulario</w:t>
+      </w:r>
+      <w:proofErr w:type="spellEnd"/>
+      <w:r>
+        <w:t xml:space="preserve"> e ao clicar neste </w:t>
+      </w:r>
+      <w:proofErr w:type="spellStart"/>
+      <w:r>
+        <w:t>botao</w:t>
+      </w:r>
+      <w:proofErr w:type="spellEnd"/>
+      <w:r>
+        <w:t xml:space="preserve">, </w:t>
+      </w:r>
+      <w:proofErr w:type="spellStart"/>
+      <w:r>
+        <w:t>sao</w:t>
+      </w:r>
+      <w:proofErr w:type="spellEnd"/>
+      <w:r>
+        <w:t xml:space="preserve"> listadas as </w:t>
+      </w:r>
+      <w:proofErr w:type="spellStart"/>
+      <w:r>
+        <w:t>indubadoras</w:t>
+      </w:r>
+      <w:proofErr w:type="spellEnd"/>
+      <w:r>
+        <w:t xml:space="preserve"> vazias, pra que a </w:t>
+      </w:r>
+      <w:proofErr w:type="spellStart"/>
+      <w:r>
+        <w:t>gnt</w:t>
+      </w:r>
+      <w:proofErr w:type="spellEnd"/>
+      <w:r>
+        <w:t xml:space="preserve"> possa escolher uma pra internar o bebê.</w:t>
+      </w:r>
+    </w:p>
+    <w:p>
+      <w:pPr>
+        <w:tabs>
+          <w:tab w:val="left" w:pos="1305"/>
+        </w:tabs>
+      </w:pPr>
+      <w:r>
+        <w:t>E pronto, o bebe foi internado.</w:t>
+      </w:r>
+    </w:p>
+    <w:p>
+      <w:pPr>
+        <w:tabs>
+          <w:tab w:val="left" w:pos="1305"/>
+        </w:tabs>
+        <w:rPr>
+          <w:b/>
+        </w:rPr>
+      </w:pPr>
+    </w:p>
+    <w:p>
+      <w:pPr>
+        <w:tabs>
+          <w:tab w:val="left" w:pos="1305"/>
+        </w:tabs>
+        <w:rPr>
+          <w:b/>
+        </w:rPr>
+      </w:pPr>
+      <w:r>
+        <w:rPr>
+          <w:b/>
+        </w:rPr>
+        <w:t>RESULTADOS</w:t>
+      </w:r>
+    </w:p>
+    <w:p>
+      <w:pPr>
+        <w:tabs>
+          <w:tab w:val="left" w:pos="1305"/>
+        </w:tabs>
+      </w:pPr>
+      <w:r>
+        <w:t>Bom, pra questionar os resultados, a gente pode olhar os nossos requisitos, que são como uma lista de objetivos. Será que atingimos eles?</w:t>
+      </w:r>
+    </w:p>
+    <w:p>
+      <w:pPr>
+        <w:tabs>
+          <w:tab w:val="left" w:pos="1305"/>
+        </w:tabs>
+        <w:rPr>
+          <w:b/>
+        </w:rPr>
+      </w:pPr>
+      <w:r>
+        <w:t xml:space="preserve">A gente não conseguiu realizar </w:t>
+      </w:r>
+      <w:proofErr w:type="spellStart"/>
+      <w:r>
+        <w:t>tooodas</w:t>
+      </w:r>
+      <w:proofErr w:type="spellEnd"/>
+      <w:r>
+        <w:t xml:space="preserve"> as nossas ideias, afinal ideia </w:t>
+      </w:r>
+      <w:proofErr w:type="spellStart"/>
+      <w:r>
+        <w:t>nao</w:t>
+      </w:r>
+      <w:proofErr w:type="spellEnd"/>
+      <w:r>
+        <w:t xml:space="preserve"> foi o que faltou, mas baseado nos requisitos, felizmente a gente teve um ótimo desempenho, conseguimos realizar todos.</w:t>
+      </w:r>
+    </w:p>
+    <w:p>
+      <w:pPr>
+        <w:tabs>
+          <w:tab w:val="left" w:pos="1305"/>
+        </w:tabs>
+        <w:rPr>
+          <w:b/>
+        </w:rPr>
+      </w:pPr>
+    </w:p>
+    <w:p>
+      <w:pPr>
+        <w:tabs>
+          <w:tab w:val="left" w:pos="1305"/>
+        </w:tabs>
+        <w:rPr>
+          <w:b/>
+        </w:rPr>
+      </w:pPr>
+      <w:r>
+        <w:rPr>
+          <w:b/>
+        </w:rPr>
+        <w:t>FINAL</w:t>
+      </w:r>
+    </w:p>
+    <w:p>
+      <w:pPr>
+        <w:tabs>
+          <w:tab w:val="left" w:pos="1305"/>
+        </w:tabs>
+      </w:pPr>
+      <w:r>
         <w:lastRenderedPageBreak/>
-        <w:t xml:space="preserve">Neste botão no canto da tela, nós realizamos o cadastro de novas incubadoras, </w:t>
-      </w:r>
-      <w:proofErr w:type="spellStart"/>
-      <w:r>
-        <w:t>voces</w:t>
-      </w:r>
-      <w:proofErr w:type="spellEnd"/>
-      <w:r>
-        <w:t xml:space="preserve"> podem clicar </w:t>
-      </w:r>
-      <w:proofErr w:type="spellStart"/>
-      <w:r>
-        <w:t>tambem</w:t>
-      </w:r>
-      <w:proofErr w:type="spellEnd"/>
-      <w:r>
-        <w:t xml:space="preserve"> e cadastrar algumas, é bem rápido.</w:t>
-      </w:r>
-    </w:p>
-    <w:p>
-      <w:pPr>
-        <w:tabs>
-          <w:tab w:val="left" w:pos="1305"/>
-        </w:tabs>
-      </w:pPr>
-      <w:r>
-        <w:t xml:space="preserve">Aqui colocamos uma descrição, que seria por exemplo "Segundo andar, sala 4", e definimos configurações de temperatura e umidade mínimas e máximas, que são importantes pro sistema de alerta, afinal se o bebê começar a fritar lá dentro, pelo menos a </w:t>
-      </w:r>
-      <w:proofErr w:type="spellStart"/>
-      <w:r>
-        <w:t>gnt</w:t>
-      </w:r>
-      <w:proofErr w:type="spellEnd"/>
-      <w:r>
-        <w:t xml:space="preserve"> tem que avisar né.</w:t>
-      </w:r>
-    </w:p>
-    <w:p>
-      <w:pPr>
-        <w:tabs>
-          <w:tab w:val="left" w:pos="1305"/>
-        </w:tabs>
-      </w:pPr>
-      <w:r>
-        <w:t xml:space="preserve">Bom, com as incubadoras cadastradas, nós podemos internar os </w:t>
-      </w:r>
-      <w:proofErr w:type="spellStart"/>
-      <w:r>
-        <w:t>recem-nascidos</w:t>
-      </w:r>
-      <w:proofErr w:type="spellEnd"/>
-      <w:r>
-        <w:t xml:space="preserve">. Aqui, a gente preenche o </w:t>
-      </w:r>
-      <w:proofErr w:type="spellStart"/>
-      <w:r>
-        <w:t>formulario</w:t>
-      </w:r>
-      <w:proofErr w:type="spellEnd"/>
-      <w:r>
-        <w:t xml:space="preserve"> e ao clicar neste </w:t>
-      </w:r>
-      <w:proofErr w:type="spellStart"/>
-      <w:r>
-        <w:t>botao</w:t>
-      </w:r>
-      <w:proofErr w:type="spellEnd"/>
-      <w:r>
-        <w:t xml:space="preserve">, </w:t>
-      </w:r>
-      <w:proofErr w:type="spellStart"/>
-      <w:r>
-        <w:t>sao</w:t>
-      </w:r>
-      <w:proofErr w:type="spellEnd"/>
-      <w:r>
-        <w:t xml:space="preserve"> listadas as </w:t>
-      </w:r>
-      <w:proofErr w:type="spellStart"/>
-      <w:r>
-        <w:t>indubadoras</w:t>
-      </w:r>
-      <w:proofErr w:type="spellEnd"/>
-      <w:r>
-        <w:t xml:space="preserve"> vazias, pra que a </w:t>
-      </w:r>
-      <w:proofErr w:type="spellStart"/>
-      <w:r>
-        <w:t>gnt</w:t>
-      </w:r>
-      <w:proofErr w:type="spellEnd"/>
-      <w:r>
-        <w:t xml:space="preserve"> possa escolher uma pra internar o bebê.</w:t>
-      </w:r>
-    </w:p>
-    <w:p>
-      <w:pPr>
-        <w:tabs>
-          <w:tab w:val="left" w:pos="1305"/>
-        </w:tabs>
-      </w:pPr>
-      <w:r>
-        <w:t>E pronto, o bebe foi internado.</w:t>
-      </w:r>
-    </w:p>
-    <w:p>
-      <w:pPr>
-        <w:tabs>
-          <w:tab w:val="left" w:pos="1305"/>
-        </w:tabs>
-        <w:rPr>
-          <w:b/>
-        </w:rPr>
-      </w:pPr>
-    </w:p>
-    <w:p>
-      <w:pPr>
-        <w:tabs>
-          <w:tab w:val="left" w:pos="1305"/>
-        </w:tabs>
-        <w:rPr>
-          <w:b/>
-        </w:rPr>
-      </w:pPr>
-      <w:r>
-        <w:rPr>
-          <w:b/>
-        </w:rPr>
-        <w:t>RESULTADOS</w:t>
-      </w:r>
-    </w:p>
-    <w:p>
-      <w:pPr>
-        <w:tabs>
-          <w:tab w:val="left" w:pos="1305"/>
-        </w:tabs>
-      </w:pPr>
-      <w:r>
-        <w:t>Bom, pra questionar os resultados, a gente pode olhar os nossos requisitos, que são como uma lista de objetivos. Será que atingimos eles?</w:t>
-      </w:r>
-    </w:p>
-    <w:p>
-      <w:pPr>
-        <w:tabs>
-          <w:tab w:val="left" w:pos="1305"/>
-        </w:tabs>
-        <w:rPr>
-          <w:b/>
-        </w:rPr>
-      </w:pPr>
-      <w:r>
-        <w:t xml:space="preserve">A gente não conseguiu realizar </w:t>
-      </w:r>
-      <w:proofErr w:type="spellStart"/>
-      <w:r>
-        <w:t>tooodas</w:t>
-      </w:r>
-      <w:proofErr w:type="spellEnd"/>
-      <w:r>
-        <w:t xml:space="preserve"> as nossas ideias, afinal ideia </w:t>
-      </w:r>
-      <w:proofErr w:type="spellStart"/>
-      <w:r>
-        <w:t>nao</w:t>
-      </w:r>
-      <w:proofErr w:type="spellEnd"/>
-      <w:r>
-        <w:t xml:space="preserve"> foi o que faltou, mas baseado nos requisitos, felizmente a gente teve um ótimo desempenho, conseguimos realizar todos.</w:t>
-      </w:r>
-    </w:p>
-    <w:p>
-      <w:pPr>
-        <w:tabs>
-          <w:tab w:val="left" w:pos="1305"/>
-        </w:tabs>
-        <w:rPr>
-          <w:b/>
-        </w:rPr>
-      </w:pPr>
-    </w:p>
-    <w:p>
-      <w:pPr>
-        <w:tabs>
-          <w:tab w:val="left" w:pos="1305"/>
-        </w:tabs>
-        <w:rPr>
-          <w:b/>
-        </w:rPr>
-      </w:pPr>
-      <w:r>
-        <w:rPr>
-          <w:b/>
-        </w:rPr>
-        <w:t>FINAL</w:t>
-      </w:r>
-    </w:p>
-    <w:p>
-      <w:pPr>
-        <w:tabs>
-          <w:tab w:val="left" w:pos="1305"/>
-        </w:tabs>
-      </w:pPr>
-      <w:r>
         <w:t xml:space="preserve">Realmente tudo isso que eles falaram, assim, é algo muito verdadeiro. É incrível, tudo que a gente aprende só no primeiro semestre nessa </w:t>
       </w:r>
       <w:proofErr w:type="spellStart"/>

</xml_diff>